<commit_message>
update solution design doc
</commit_message>
<xml_diff>
--- a/Solution Design Document.docx
+++ b/Solution Design Document.docx
@@ -228,25 +228,7 @@
           <w:kern w:val="0"/>
           <w14:ligatures w14:val="none"/>
         </w:rPr>
-        <w:t xml:space="preserve">Load data from AWS S3 into Databricks, where </w:t>
-      </w:r>
-      <w:proofErr w:type="spellStart"/>
-      <w:r>
-        <w:rPr>
-          <w:rFonts w:ascii="Times New Roman" w:eastAsia="Times New Roman" w:hAnsi="Times New Roman" w:cs="Times New Roman"/>
-          <w:kern w:val="0"/>
-          <w14:ligatures w14:val="none"/>
-        </w:rPr>
-        <w:t>PySpark</w:t>
-      </w:r>
-      <w:proofErr w:type="spellEnd"/>
-      <w:r>
-        <w:rPr>
-          <w:rFonts w:ascii="Times New Roman" w:eastAsia="Times New Roman" w:hAnsi="Times New Roman" w:cs="Times New Roman"/>
-          <w:kern w:val="0"/>
-          <w14:ligatures w14:val="none"/>
-        </w:rPr>
-        <w:t xml:space="preserve"> scripts will handle data cleaning and transformation.</w:t>
+        <w:t>Load data from AWS S3 into Databricks, where PySpark scripts will handle data cleaning and transformation.</w:t>
       </w:r>
     </w:p>
     <w:p>
@@ -356,25 +338,7 @@
           <w:kern w:val="0"/>
           <w14:ligatures w14:val="none"/>
         </w:rPr>
-        <w:t xml:space="preserve">Save the cleaned data into Redshift tables, with one table per dataset (Patients, Subscriber, Claims, </w:t>
-      </w:r>
-      <w:proofErr w:type="spellStart"/>
-      <w:r>
-        <w:rPr>
-          <w:rFonts w:ascii="Times New Roman" w:eastAsia="Times New Roman" w:hAnsi="Times New Roman" w:cs="Times New Roman"/>
-          <w:kern w:val="0"/>
-          <w14:ligatures w14:val="none"/>
-        </w:rPr>
-        <w:t>Group_subgroup</w:t>
-      </w:r>
-      <w:proofErr w:type="spellEnd"/>
-      <w:r>
-        <w:rPr>
-          <w:rFonts w:ascii="Times New Roman" w:eastAsia="Times New Roman" w:hAnsi="Times New Roman" w:cs="Times New Roman"/>
-          <w:kern w:val="0"/>
-          <w14:ligatures w14:val="none"/>
-        </w:rPr>
-        <w:t>).</w:t>
+        <w:t>Save the cleaned data into Redshift tables, with one table per dataset (Patients, Subscriber, Claims, Group_subgroup).</w:t>
       </w:r>
     </w:p>
     <w:p>
@@ -678,25 +642,7 @@
           <w:kern w:val="0"/>
           <w14:ligatures w14:val="none"/>
         </w:rPr>
-        <w:t xml:space="preserve">Deploy </w:t>
-      </w:r>
-      <w:proofErr w:type="spellStart"/>
-      <w:r>
-        <w:rPr>
-          <w:rFonts w:ascii="Times New Roman" w:eastAsia="Times New Roman" w:hAnsi="Times New Roman" w:cs="Times New Roman"/>
-          <w:kern w:val="0"/>
-          <w14:ligatures w14:val="none"/>
-        </w:rPr>
-        <w:t>PySpark</w:t>
-      </w:r>
-      <w:proofErr w:type="spellEnd"/>
-      <w:r>
-        <w:rPr>
-          <w:rFonts w:ascii="Times New Roman" w:eastAsia="Times New Roman" w:hAnsi="Times New Roman" w:cs="Times New Roman"/>
-          <w:kern w:val="0"/>
-          <w14:ligatures w14:val="none"/>
-        </w:rPr>
-        <w:t xml:space="preserve"> scripts and Redshift queries on AWS EMR for scalable, production-level processing.</w:t>
+        <w:t>Deploy PySpark scripts and Redshift queries on AWS EMR for scalable, production-level processing.</w:t>
       </w:r>
     </w:p>
     <w:p>
@@ -887,7 +833,7 @@
           <w:kern w:val="0"/>
           <w14:ligatures w14:val="none"/>
         </w:rPr>
-        <w:t>Identify the Disease with the Maximum Number of Claims</w:t>
+        <w:t>List Subscribers Under Age 30 with Subgroup Subscriptions</w:t>
       </w:r>
       <w:r>
         <w:rPr>
@@ -917,12 +863,11 @@
           <w:kern w:val="0"/>
           <w14:ligatures w14:val="none"/>
         </w:rPr>
-        <w:t>Analyze claims data to find which disease has the highest number of claims. This insight can guide the insurance company in understanding common health issues among their customers and adjusting policies or coverage options accordingly.</w:t>
-      </w:r>
-    </w:p>
-    <w:p>
-      <w:pPr>
-        <w:pStyle w:val="ListParagraph"/>
+        <w:t>Filter the subscriber data to find all policyholders under the age of 30 who are subscribed to any subgroup. This will help the company identify young policyholders’ preferences, which can be useful for designing targeted offerings.</w:t>
+      </w:r>
+    </w:p>
+    <w:p>
+      <w:pPr>
         <w:numPr>
           <w:ilvl w:val="0"/>
           <w:numId w:val="12"/>
@@ -942,7 +887,7 @@
           <w:kern w:val="0"/>
           <w14:ligatures w14:val="none"/>
         </w:rPr>
-        <w:t>List Subscribers Under Age 30 with Subgroup Subscriptions</w:t>
+        <w:t>Identify the Disease with the Maximum Number of Claims</w:t>
       </w:r>
       <w:r>
         <w:rPr>
@@ -972,7 +917,7 @@
           <w:kern w:val="0"/>
           <w14:ligatures w14:val="none"/>
         </w:rPr>
-        <w:t>Filter the subscriber data to find all policyholders under the age of 30 who are subscribed to any subgroup. This will help the company identify young policyholders’ preferences, which can be useful for designing targeted offerings.</w:t>
+        <w:t>Analyze claims data to find which disease has the highest number of claims. This insight can guide the insurance company in understanding common health issues among their customers and adjusting policies or coverage options accordingly.</w:t>
       </w:r>
     </w:p>
     <w:p>
@@ -1291,90 +1236,8 @@
           <w:kern w:val="0"/>
           <w14:ligatures w14:val="none"/>
         </w:rPr>
-        <w:t xml:space="preserve">: </w:t>
-      </w:r>
-      <w:proofErr w:type="spellStart"/>
-      <w:r>
-        <w:rPr>
-          <w:rFonts w:ascii="Times New Roman" w:eastAsia="Times New Roman" w:hAnsi="Times New Roman" w:cs="Times New Roman"/>
-          <w:kern w:val="0"/>
-          <w14:ligatures w14:val="none"/>
-        </w:rPr>
-        <w:t>patient_id</w:t>
-      </w:r>
-      <w:proofErr w:type="spellEnd"/>
-      <w:r>
-        <w:rPr>
-          <w:rFonts w:ascii="Times New Roman" w:eastAsia="Times New Roman" w:hAnsi="Times New Roman" w:cs="Times New Roman"/>
-          <w:kern w:val="0"/>
-          <w14:ligatures w14:val="none"/>
-        </w:rPr>
-        <w:t xml:space="preserve"> (PK), age, gender, disease, </w:t>
-      </w:r>
-      <w:proofErr w:type="spellStart"/>
-      <w:r>
-        <w:rPr>
-          <w:rFonts w:ascii="Times New Roman" w:eastAsia="Times New Roman" w:hAnsi="Times New Roman" w:cs="Times New Roman"/>
-          <w:kern w:val="0"/>
-          <w14:ligatures w14:val="none"/>
-        </w:rPr>
-        <w:t>admission_date</w:t>
-      </w:r>
-      <w:proofErr w:type="spellEnd"/>
-      <w:r>
-        <w:rPr>
-          <w:rFonts w:ascii="Times New Roman" w:eastAsia="Times New Roman" w:hAnsi="Times New Roman" w:cs="Times New Roman"/>
-          <w:kern w:val="0"/>
-          <w14:ligatures w14:val="none"/>
-        </w:rPr>
-        <w:t xml:space="preserve">, </w:t>
-      </w:r>
-      <w:proofErr w:type="spellStart"/>
-      <w:r>
-        <w:rPr>
-          <w:rFonts w:ascii="Times New Roman" w:eastAsia="Times New Roman" w:hAnsi="Times New Roman" w:cs="Times New Roman"/>
-          <w:kern w:val="0"/>
-          <w14:ligatures w14:val="none"/>
-        </w:rPr>
-        <w:t>hospital_id</w:t>
-      </w:r>
-      <w:proofErr w:type="spellEnd"/>
-      <w:r>
-        <w:rPr>
-          <w:rFonts w:ascii="Times New Roman" w:eastAsia="Times New Roman" w:hAnsi="Times New Roman" w:cs="Times New Roman"/>
-          <w:kern w:val="0"/>
-          <w14:ligatures w14:val="none"/>
-        </w:rPr>
-        <w:t xml:space="preserve">, </w:t>
-      </w:r>
-      <w:proofErr w:type="spellStart"/>
-      <w:r>
-        <w:rPr>
-          <w:rFonts w:ascii="Times New Roman" w:eastAsia="Times New Roman" w:hAnsi="Times New Roman" w:cs="Times New Roman"/>
-          <w:kern w:val="0"/>
-          <w14:ligatures w14:val="none"/>
-        </w:rPr>
-        <w:t>insurance_type</w:t>
-      </w:r>
-      <w:proofErr w:type="spellEnd"/>
-      <w:r>
-        <w:rPr>
-          <w:rFonts w:ascii="Times New Roman" w:eastAsia="Times New Roman" w:hAnsi="Times New Roman" w:cs="Times New Roman"/>
-          <w:kern w:val="0"/>
-          <w14:ligatures w14:val="none"/>
-        </w:rPr>
-        <w:t xml:space="preserve">, </w:t>
-      </w:r>
-      <w:proofErr w:type="spellStart"/>
-      <w:r>
-        <w:rPr>
-          <w:rFonts w:ascii="Times New Roman" w:eastAsia="Times New Roman" w:hAnsi="Times New Roman" w:cs="Times New Roman"/>
-          <w:kern w:val="0"/>
-          <w14:ligatures w14:val="none"/>
-        </w:rPr>
-        <w:t>total_charges</w:t>
-      </w:r>
-      <w:proofErr w:type="spellEnd"/>
+        <w:t>: patient_id (PK), age, gender, disease, admission_date, hospital_id, insurance_type, total_charges</w:t>
+      </w:r>
     </w:p>
     <w:p>
       <w:pPr>
@@ -1405,25 +1268,7 @@
           <w:kern w:val="0"/>
           <w14:ligatures w14:val="none"/>
         </w:rPr>
-        <w:t>: Links to Claims table (</w:t>
-      </w:r>
-      <w:proofErr w:type="spellStart"/>
-      <w:r>
-        <w:rPr>
-          <w:rFonts w:ascii="Times New Roman" w:eastAsia="Times New Roman" w:hAnsi="Times New Roman" w:cs="Times New Roman"/>
-          <w:kern w:val="0"/>
-          <w14:ligatures w14:val="none"/>
-        </w:rPr>
-        <w:t>patient_id</w:t>
-      </w:r>
-      <w:proofErr w:type="spellEnd"/>
-      <w:r>
-        <w:rPr>
-          <w:rFonts w:ascii="Times New Roman" w:eastAsia="Times New Roman" w:hAnsi="Times New Roman" w:cs="Times New Roman"/>
-          <w:kern w:val="0"/>
-          <w14:ligatures w14:val="none"/>
-        </w:rPr>
-        <w:t>)</w:t>
+        <w:t>: Links to Claims table (patient_id)</w:t>
       </w:r>
     </w:p>
     <w:p>
@@ -1488,54 +1333,8 @@
           <w:kern w:val="0"/>
           <w14:ligatures w14:val="none"/>
         </w:rPr>
-        <w:t xml:space="preserve">: </w:t>
-      </w:r>
-      <w:proofErr w:type="spellStart"/>
-      <w:r>
-        <w:rPr>
-          <w:rFonts w:ascii="Times New Roman" w:eastAsia="Times New Roman" w:hAnsi="Times New Roman" w:cs="Times New Roman"/>
-          <w:kern w:val="0"/>
-          <w14:ligatures w14:val="none"/>
-        </w:rPr>
-        <w:t>subscriber_id</w:t>
-      </w:r>
-      <w:proofErr w:type="spellEnd"/>
-      <w:r>
-        <w:rPr>
-          <w:rFonts w:ascii="Times New Roman" w:eastAsia="Times New Roman" w:hAnsi="Times New Roman" w:cs="Times New Roman"/>
-          <w:kern w:val="0"/>
-          <w14:ligatures w14:val="none"/>
-        </w:rPr>
-        <w:t xml:space="preserve"> (PK), age, gender, </w:t>
-      </w:r>
-      <w:proofErr w:type="spellStart"/>
-      <w:r>
-        <w:rPr>
-          <w:rFonts w:ascii="Times New Roman" w:eastAsia="Times New Roman" w:hAnsi="Times New Roman" w:cs="Times New Roman"/>
-          <w:kern w:val="0"/>
-          <w14:ligatures w14:val="none"/>
-        </w:rPr>
-        <w:t>group_id</w:t>
-      </w:r>
-      <w:proofErr w:type="spellEnd"/>
-      <w:r>
-        <w:rPr>
-          <w:rFonts w:ascii="Times New Roman" w:eastAsia="Times New Roman" w:hAnsi="Times New Roman" w:cs="Times New Roman"/>
-          <w:kern w:val="0"/>
-          <w14:ligatures w14:val="none"/>
-        </w:rPr>
-        <w:t xml:space="preserve">, </w:t>
-      </w:r>
-      <w:proofErr w:type="spellStart"/>
-      <w:r>
-        <w:rPr>
-          <w:rFonts w:ascii="Times New Roman" w:eastAsia="Times New Roman" w:hAnsi="Times New Roman" w:cs="Times New Roman"/>
-          <w:kern w:val="0"/>
-          <w14:ligatures w14:val="none"/>
-        </w:rPr>
-        <w:t>subscription_date</w:t>
-      </w:r>
-      <w:proofErr w:type="spellEnd"/>
+        <w:t>: subscriber_id (PK), age, gender, group_id, subscription_date</w:t>
+      </w:r>
     </w:p>
     <w:p>
       <w:pPr>
@@ -1566,61 +1365,7 @@
           <w:kern w:val="0"/>
           <w14:ligatures w14:val="none"/>
         </w:rPr>
-        <w:t>: Links to Claims table (</w:t>
-      </w:r>
-      <w:proofErr w:type="spellStart"/>
-      <w:r>
-        <w:rPr>
-          <w:rFonts w:ascii="Times New Roman" w:eastAsia="Times New Roman" w:hAnsi="Times New Roman" w:cs="Times New Roman"/>
-          <w:kern w:val="0"/>
-          <w14:ligatures w14:val="none"/>
-        </w:rPr>
-        <w:t>subscriber_id</w:t>
-      </w:r>
-      <w:proofErr w:type="spellEnd"/>
-      <w:r>
-        <w:rPr>
-          <w:rFonts w:ascii="Times New Roman" w:eastAsia="Times New Roman" w:hAnsi="Times New Roman" w:cs="Times New Roman"/>
-          <w:kern w:val="0"/>
-          <w14:ligatures w14:val="none"/>
-        </w:rPr>
-        <w:t xml:space="preserve">), </w:t>
-      </w:r>
-      <w:proofErr w:type="spellStart"/>
-      <w:r>
-        <w:rPr>
-          <w:rFonts w:ascii="Times New Roman" w:eastAsia="Times New Roman" w:hAnsi="Times New Roman" w:cs="Times New Roman"/>
-          <w:kern w:val="0"/>
-          <w14:ligatures w14:val="none"/>
-        </w:rPr>
-        <w:t>Group_subgroup</w:t>
-      </w:r>
-      <w:proofErr w:type="spellEnd"/>
-      <w:r>
-        <w:rPr>
-          <w:rFonts w:ascii="Times New Roman" w:eastAsia="Times New Roman" w:hAnsi="Times New Roman" w:cs="Times New Roman"/>
-          <w:kern w:val="0"/>
-          <w14:ligatures w14:val="none"/>
-        </w:rPr>
-        <w:t xml:space="preserve"> table (</w:t>
-      </w:r>
-      <w:proofErr w:type="spellStart"/>
-      <w:r>
-        <w:rPr>
-          <w:rFonts w:ascii="Times New Roman" w:eastAsia="Times New Roman" w:hAnsi="Times New Roman" w:cs="Times New Roman"/>
-          <w:kern w:val="0"/>
-          <w14:ligatures w14:val="none"/>
-        </w:rPr>
-        <w:t>group_id</w:t>
-      </w:r>
-      <w:proofErr w:type="spellEnd"/>
-      <w:r>
-        <w:rPr>
-          <w:rFonts w:ascii="Times New Roman" w:eastAsia="Times New Roman" w:hAnsi="Times New Roman" w:cs="Times New Roman"/>
-          <w:kern w:val="0"/>
-          <w14:ligatures w14:val="none"/>
-        </w:rPr>
-        <w:t>)</w:t>
+        <w:t>: Links to Claims table (subscriber_id), Group_subgroup table (group_id)</w:t>
       </w:r>
     </w:p>
     <w:p>
@@ -1684,97 +1429,7 @@
           <w:kern w:val="0"/>
           <w14:ligatures w14:val="none"/>
         </w:rPr>
-        <w:t xml:space="preserve">: </w:t>
-      </w:r>
-      <w:proofErr w:type="spellStart"/>
-      <w:r>
-        <w:rPr>
-          <w:rFonts w:ascii="Times New Roman" w:eastAsia="Times New Roman" w:hAnsi="Times New Roman" w:cs="Times New Roman"/>
-          <w:kern w:val="0"/>
-          <w14:ligatures w14:val="none"/>
-        </w:rPr>
-        <w:t>claim_id</w:t>
-      </w:r>
-      <w:proofErr w:type="spellEnd"/>
-      <w:r>
-        <w:rPr>
-          <w:rFonts w:ascii="Times New Roman" w:eastAsia="Times New Roman" w:hAnsi="Times New Roman" w:cs="Times New Roman"/>
-          <w:kern w:val="0"/>
-          <w14:ligatures w14:val="none"/>
-        </w:rPr>
-        <w:t xml:space="preserve"> (PK), </w:t>
-      </w:r>
-      <w:proofErr w:type="spellStart"/>
-      <w:r>
-        <w:rPr>
-          <w:rFonts w:ascii="Times New Roman" w:eastAsia="Times New Roman" w:hAnsi="Times New Roman" w:cs="Times New Roman"/>
-          <w:kern w:val="0"/>
-          <w14:ligatures w14:val="none"/>
-        </w:rPr>
-        <w:t>patient_id</w:t>
-      </w:r>
-      <w:proofErr w:type="spellEnd"/>
-      <w:r>
-        <w:rPr>
-          <w:rFonts w:ascii="Times New Roman" w:eastAsia="Times New Roman" w:hAnsi="Times New Roman" w:cs="Times New Roman"/>
-          <w:kern w:val="0"/>
-          <w14:ligatures w14:val="none"/>
-        </w:rPr>
-        <w:t xml:space="preserve"> (FK), </w:t>
-      </w:r>
-      <w:proofErr w:type="spellStart"/>
-      <w:r>
-        <w:rPr>
-          <w:rFonts w:ascii="Times New Roman" w:eastAsia="Times New Roman" w:hAnsi="Times New Roman" w:cs="Times New Roman"/>
-          <w:kern w:val="0"/>
-          <w14:ligatures w14:val="none"/>
-        </w:rPr>
-        <w:t>subscriber_id</w:t>
-      </w:r>
-      <w:proofErr w:type="spellEnd"/>
-      <w:r>
-        <w:rPr>
-          <w:rFonts w:ascii="Times New Roman" w:eastAsia="Times New Roman" w:hAnsi="Times New Roman" w:cs="Times New Roman"/>
-          <w:kern w:val="0"/>
-          <w14:ligatures w14:val="none"/>
-        </w:rPr>
-        <w:t xml:space="preserve"> (FK), </w:t>
-      </w:r>
-      <w:proofErr w:type="spellStart"/>
-      <w:r>
-        <w:rPr>
-          <w:rFonts w:ascii="Times New Roman" w:eastAsia="Times New Roman" w:hAnsi="Times New Roman" w:cs="Times New Roman"/>
-          <w:kern w:val="0"/>
-          <w14:ligatures w14:val="none"/>
-        </w:rPr>
-        <w:t>claim_date</w:t>
-      </w:r>
-      <w:proofErr w:type="spellEnd"/>
-      <w:r>
-        <w:rPr>
-          <w:rFonts w:ascii="Times New Roman" w:eastAsia="Times New Roman" w:hAnsi="Times New Roman" w:cs="Times New Roman"/>
-          <w:kern w:val="0"/>
-          <w14:ligatures w14:val="none"/>
-        </w:rPr>
-        <w:t xml:space="preserve">, </w:t>
-      </w:r>
-      <w:proofErr w:type="spellStart"/>
-      <w:r>
-        <w:rPr>
-          <w:rFonts w:ascii="Times New Roman" w:eastAsia="Times New Roman" w:hAnsi="Times New Roman" w:cs="Times New Roman"/>
-          <w:kern w:val="0"/>
-          <w14:ligatures w14:val="none"/>
-        </w:rPr>
-        <w:t>claim_status</w:t>
-      </w:r>
-      <w:proofErr w:type="spellEnd"/>
-      <w:r>
-        <w:rPr>
-          <w:rFonts w:ascii="Times New Roman" w:eastAsia="Times New Roman" w:hAnsi="Times New Roman" w:cs="Times New Roman"/>
-          <w:kern w:val="0"/>
-          <w14:ligatures w14:val="none"/>
-        </w:rPr>
-        <w:t>, disease, city, amount</w:t>
+        <w:t>: claim_id (PK), patient_id (FK), subscriber_id (FK), claim_date, claim_status, disease, city, amount</w:t>
       </w:r>
     </w:p>
     <w:p>
@@ -1822,7 +1477,6 @@
           <w14:ligatures w14:val="none"/>
         </w:rPr>
       </w:pPr>
-      <w:proofErr w:type="spellStart"/>
       <w:r>
         <w:rPr>
           <w:rFonts w:ascii="Times New Roman" w:eastAsia="Times New Roman" w:hAnsi="Times New Roman" w:cs="Times New Roman"/>
@@ -1833,7 +1487,6 @@
         </w:rPr>
         <w:t>Group_subgroup</w:t>
       </w:r>
-      <w:proofErr w:type="spellEnd"/>
       <w:r>
         <w:rPr>
           <w:rFonts w:ascii="Times New Roman" w:eastAsia="Times New Roman" w:hAnsi="Times New Roman" w:cs="Times New Roman"/>
@@ -1872,54 +1525,8 @@
           <w:kern w:val="0"/>
           <w14:ligatures w14:val="none"/>
         </w:rPr>
-        <w:t xml:space="preserve">: </w:t>
-      </w:r>
-      <w:proofErr w:type="spellStart"/>
-      <w:r>
-        <w:rPr>
-          <w:rFonts w:ascii="Times New Roman" w:eastAsia="Times New Roman" w:hAnsi="Times New Roman" w:cs="Times New Roman"/>
-          <w:kern w:val="0"/>
-          <w14:ligatures w14:val="none"/>
-        </w:rPr>
-        <w:t>group_id</w:t>
-      </w:r>
-      <w:proofErr w:type="spellEnd"/>
-      <w:r>
-        <w:rPr>
-          <w:rFonts w:ascii="Times New Roman" w:eastAsia="Times New Roman" w:hAnsi="Times New Roman" w:cs="Times New Roman"/>
-          <w:kern w:val="0"/>
-          <w14:ligatures w14:val="none"/>
-        </w:rPr>
-        <w:t xml:space="preserve"> (PK), </w:t>
-      </w:r>
-      <w:proofErr w:type="spellStart"/>
-      <w:r>
-        <w:rPr>
-          <w:rFonts w:ascii="Times New Roman" w:eastAsia="Times New Roman" w:hAnsi="Times New Roman" w:cs="Times New Roman"/>
-          <w:kern w:val="0"/>
-          <w14:ligatures w14:val="none"/>
-        </w:rPr>
-        <w:t>subgroup_id</w:t>
-      </w:r>
-      <w:proofErr w:type="spellEnd"/>
-      <w:r>
-        <w:rPr>
-          <w:rFonts w:ascii="Times New Roman" w:eastAsia="Times New Roman" w:hAnsi="Times New Roman" w:cs="Times New Roman"/>
-          <w:kern w:val="0"/>
-          <w14:ligatures w14:val="none"/>
-        </w:rPr>
-        <w:t xml:space="preserve"> (PK), </w:t>
-      </w:r>
-      <w:proofErr w:type="spellStart"/>
-      <w:r>
-        <w:rPr>
-          <w:rFonts w:ascii="Times New Roman" w:eastAsia="Times New Roman" w:hAnsi="Times New Roman" w:cs="Times New Roman"/>
-          <w:kern w:val="0"/>
-          <w14:ligatures w14:val="none"/>
-        </w:rPr>
-        <w:t>subscription_count</w:t>
-      </w:r>
-      <w:proofErr w:type="spellEnd"/>
+        <w:t>: group_id (PK), subgroup_id (PK), subscription_count</w:t>
+      </w:r>
     </w:p>
     <w:p>
       <w:pPr>
@@ -1950,25 +1557,7 @@
           <w:kern w:val="0"/>
           <w14:ligatures w14:val="none"/>
         </w:rPr>
-        <w:t>: Links to Subscribers table (</w:t>
-      </w:r>
-      <w:proofErr w:type="spellStart"/>
-      <w:r>
-        <w:rPr>
-          <w:rFonts w:ascii="Times New Roman" w:eastAsia="Times New Roman" w:hAnsi="Times New Roman" w:cs="Times New Roman"/>
-          <w:kern w:val="0"/>
-          <w14:ligatures w14:val="none"/>
-        </w:rPr>
-        <w:t>group_id</w:t>
-      </w:r>
-      <w:proofErr w:type="spellEnd"/>
-      <w:r>
-        <w:rPr>
-          <w:rFonts w:ascii="Times New Roman" w:eastAsia="Times New Roman" w:hAnsi="Times New Roman" w:cs="Times New Roman"/>
-          <w:kern w:val="0"/>
-          <w14:ligatures w14:val="none"/>
-        </w:rPr>
-        <w:t>)</w:t>
+        <w:t>: Links to Subscribers table (group_id)</w:t>
       </w:r>
     </w:p>
     <w:p>
@@ -2032,36 +1621,8 @@
           <w:kern w:val="0"/>
           <w14:ligatures w14:val="none"/>
         </w:rPr>
-        <w:t xml:space="preserve">: </w:t>
-      </w:r>
-      <w:proofErr w:type="spellStart"/>
-      <w:r>
-        <w:rPr>
-          <w:rFonts w:ascii="Times New Roman" w:eastAsia="Times New Roman" w:hAnsi="Times New Roman" w:cs="Times New Roman"/>
-          <w:kern w:val="0"/>
-          <w14:ligatures w14:val="none"/>
-        </w:rPr>
-        <w:t>hospital_id</w:t>
-      </w:r>
-      <w:proofErr w:type="spellEnd"/>
-      <w:r>
-        <w:rPr>
-          <w:rFonts w:ascii="Times New Roman" w:eastAsia="Times New Roman" w:hAnsi="Times New Roman" w:cs="Times New Roman"/>
-          <w:kern w:val="0"/>
-          <w14:ligatures w14:val="none"/>
-        </w:rPr>
-        <w:t xml:space="preserve"> (PK), name, location, </w:t>
-      </w:r>
-      <w:proofErr w:type="spellStart"/>
-      <w:r>
-        <w:rPr>
-          <w:rFonts w:ascii="Times New Roman" w:eastAsia="Times New Roman" w:hAnsi="Times New Roman" w:cs="Times New Roman"/>
-          <w:kern w:val="0"/>
-          <w14:ligatures w14:val="none"/>
-        </w:rPr>
-        <w:t>patient_count</w:t>
-      </w:r>
-      <w:proofErr w:type="spellEnd"/>
+        <w:t>: hospital_id (PK), name, location, patient_count</w:t>
+      </w:r>
     </w:p>
     <w:p>
       <w:pPr>
@@ -2092,25 +1653,7 @@
           <w:kern w:val="0"/>
           <w14:ligatures w14:val="none"/>
         </w:rPr>
-        <w:t>: Links to Patients table (</w:t>
-      </w:r>
-      <w:proofErr w:type="spellStart"/>
-      <w:r>
-        <w:rPr>
-          <w:rFonts w:ascii="Times New Roman" w:eastAsia="Times New Roman" w:hAnsi="Times New Roman" w:cs="Times New Roman"/>
-          <w:kern w:val="0"/>
-          <w14:ligatures w14:val="none"/>
-        </w:rPr>
-        <w:t>hospital_id</w:t>
-      </w:r>
-      <w:proofErr w:type="spellEnd"/>
-      <w:r>
-        <w:rPr>
-          <w:rFonts w:ascii="Times New Roman" w:eastAsia="Times New Roman" w:hAnsi="Times New Roman" w:cs="Times New Roman"/>
-          <w:kern w:val="0"/>
-          <w14:ligatures w14:val="none"/>
-        </w:rPr>
-        <w:t>)</w:t>
+        <w:t>: Links to Patients table (hospital_id)</w:t>
       </w:r>
     </w:p>
     <w:p>
@@ -2401,25 +1944,7 @@
           <w:kern w:val="0"/>
           <w14:ligatures w14:val="none"/>
         </w:rPr>
-        <w:t xml:space="preserve">: For scalable, production-grade data processing using </w:t>
-      </w:r>
-      <w:proofErr w:type="spellStart"/>
-      <w:r>
-        <w:rPr>
-          <w:rFonts w:ascii="Times New Roman" w:eastAsia="Times New Roman" w:hAnsi="Times New Roman" w:cs="Times New Roman"/>
-          <w:kern w:val="0"/>
-          <w14:ligatures w14:val="none"/>
-        </w:rPr>
-        <w:t>PySpark</w:t>
-      </w:r>
-      <w:proofErr w:type="spellEnd"/>
-      <w:r>
-        <w:rPr>
-          <w:rFonts w:ascii="Times New Roman" w:eastAsia="Times New Roman" w:hAnsi="Times New Roman" w:cs="Times New Roman"/>
-          <w:kern w:val="0"/>
-          <w14:ligatures w14:val="none"/>
-        </w:rPr>
-        <w:t>.</w:t>
+        <w:t>: For scalable, production-grade data processing using PySpark.</w:t>
       </w:r>
     </w:p>
     <w:p>
@@ -2467,7 +1992,6 @@
           <w14:ligatures w14:val="none"/>
         </w:rPr>
       </w:pPr>
-      <w:proofErr w:type="spellStart"/>
       <w:r>
         <w:rPr>
           <w:rFonts w:ascii="Times New Roman" w:eastAsia="Times New Roman" w:hAnsi="Times New Roman" w:cs="Times New Roman"/>
@@ -2478,7 +2002,6 @@
         </w:rPr>
         <w:t>PySpark</w:t>
       </w:r>
-      <w:proofErr w:type="spellEnd"/>
       <w:r>
         <w:rPr>
           <w:rFonts w:ascii="Times New Roman" w:eastAsia="Times New Roman" w:hAnsi="Times New Roman" w:cs="Times New Roman"/>

</xml_diff>